<commit_message>
Edit some activity Diagram
</commit_message>
<xml_diff>
--- a/Project/Final document/Project Decument(Urn).docx
+++ b/Project/Final document/Project Decument(Urn).docx
@@ -114,7 +114,25 @@
           <w:sz w:val="44"/>
           <w:szCs w:val="50"/>
         </w:rPr>
-        <w:t xml:space="preserve">                                      Mr.Chawit          </w:t>
+        <w:t xml:space="preserve">                                      </w:t>
+      </w:r>
+      <w:proofErr w:type="spellStart"/>
+      <w:r>
+        <w:rPr>
+          <w:rFonts w:asciiTheme="majorBidi" w:hAnsiTheme="majorBidi" w:cstheme="majorBidi"/>
+          <w:sz w:val="44"/>
+          <w:szCs w:val="50"/>
+        </w:rPr>
+        <w:t>Mr.Chawit</w:t>
+      </w:r>
+      <w:proofErr w:type="spellEnd"/>
+      <w:r>
+        <w:rPr>
+          <w:rFonts w:asciiTheme="majorBidi" w:hAnsiTheme="majorBidi" w:cstheme="majorBidi"/>
+          <w:sz w:val="44"/>
+          <w:szCs w:val="50"/>
+        </w:rPr>
+        <w:t xml:space="preserve">          </w:t>
       </w:r>
       <w:r>
         <w:rPr>
@@ -124,13 +142,23 @@
         </w:rPr>
         <w:tab/>
       </w:r>
-      <w:r>
-        <w:rPr>
-          <w:rFonts w:asciiTheme="majorBidi" w:hAnsiTheme="majorBidi" w:cstheme="majorBidi"/>
-          <w:sz w:val="44"/>
-          <w:szCs w:val="50"/>
-        </w:rPr>
-        <w:t xml:space="preserve">Sommana         </w:t>
+      <w:proofErr w:type="spellStart"/>
+      <w:r>
+        <w:rPr>
+          <w:rFonts w:asciiTheme="majorBidi" w:hAnsiTheme="majorBidi" w:cstheme="majorBidi"/>
+          <w:sz w:val="44"/>
+          <w:szCs w:val="50"/>
+        </w:rPr>
+        <w:t>Sommana</w:t>
+      </w:r>
+      <w:proofErr w:type="spellEnd"/>
+      <w:r>
+        <w:rPr>
+          <w:rFonts w:asciiTheme="majorBidi" w:hAnsiTheme="majorBidi" w:cstheme="majorBidi"/>
+          <w:sz w:val="44"/>
+          <w:szCs w:val="50"/>
+        </w:rPr>
+        <w:t xml:space="preserve">         </w:t>
       </w:r>
       <w:r>
         <w:rPr>
@@ -165,15 +193,33 @@
           <w:sz w:val="44"/>
           <w:szCs w:val="50"/>
         </w:rPr>
-        <w:t xml:space="preserve">        Mr.</w:t>
-      </w:r>
-      <w:r>
-        <w:rPr>
-          <w:rFonts w:asciiTheme="majorBidi" w:hAnsiTheme="majorBidi" w:cstheme="majorBidi"/>
-          <w:sz w:val="44"/>
-          <w:szCs w:val="50"/>
-        </w:rPr>
-        <w:t xml:space="preserve">Thanarit        </w:t>
+        <w:t xml:space="preserve">        </w:t>
+      </w:r>
+      <w:proofErr w:type="spellStart"/>
+      <w:r>
+        <w:rPr>
+          <w:rFonts w:asciiTheme="majorBidi" w:hAnsiTheme="majorBidi" w:cstheme="majorBidi"/>
+          <w:sz w:val="44"/>
+          <w:szCs w:val="50"/>
+        </w:rPr>
+        <w:t>Mr.</w:t>
+      </w:r>
+      <w:r>
+        <w:rPr>
+          <w:rFonts w:asciiTheme="majorBidi" w:hAnsiTheme="majorBidi" w:cstheme="majorBidi"/>
+          <w:sz w:val="44"/>
+          <w:szCs w:val="50"/>
+        </w:rPr>
+        <w:t>Thanarit</w:t>
+      </w:r>
+      <w:proofErr w:type="spellEnd"/>
+      <w:r>
+        <w:rPr>
+          <w:rFonts w:asciiTheme="majorBidi" w:hAnsiTheme="majorBidi" w:cstheme="majorBidi"/>
+          <w:sz w:val="44"/>
+          <w:szCs w:val="50"/>
+        </w:rPr>
+        <w:t xml:space="preserve">        </w:t>
       </w:r>
       <w:r>
         <w:rPr>
@@ -183,13 +229,23 @@
         </w:rPr>
         <w:tab/>
       </w:r>
-      <w:r>
-        <w:rPr>
-          <w:rFonts w:asciiTheme="majorBidi" w:hAnsiTheme="majorBidi" w:cstheme="majorBidi"/>
-          <w:sz w:val="44"/>
-          <w:szCs w:val="50"/>
-        </w:rPr>
-        <w:t xml:space="preserve">Lophetcharat    </w:t>
+      <w:proofErr w:type="spellStart"/>
+      <w:r>
+        <w:rPr>
+          <w:rFonts w:asciiTheme="majorBidi" w:hAnsiTheme="majorBidi" w:cstheme="majorBidi"/>
+          <w:sz w:val="44"/>
+          <w:szCs w:val="50"/>
+        </w:rPr>
+        <w:t>Lophetcharat</w:t>
+      </w:r>
+      <w:proofErr w:type="spellEnd"/>
+      <w:r>
+        <w:rPr>
+          <w:rFonts w:asciiTheme="majorBidi" w:hAnsiTheme="majorBidi" w:cstheme="majorBidi"/>
+          <w:sz w:val="44"/>
+          <w:szCs w:val="50"/>
+        </w:rPr>
+        <w:t xml:space="preserve">    </w:t>
       </w:r>
       <w:r>
         <w:rPr>
@@ -223,15 +279,33 @@
           <w:sz w:val="44"/>
           <w:szCs w:val="50"/>
         </w:rPr>
-        <w:t xml:space="preserve">                                      Mr.</w:t>
-      </w:r>
-      <w:r>
-        <w:rPr>
-          <w:rFonts w:asciiTheme="majorBidi" w:hAnsiTheme="majorBidi" w:cstheme="majorBidi"/>
-          <w:sz w:val="44"/>
-          <w:szCs w:val="50"/>
-        </w:rPr>
-        <w:t xml:space="preserve">Phornthep </w:t>
+        <w:t xml:space="preserve">                                      </w:t>
+      </w:r>
+      <w:proofErr w:type="spellStart"/>
+      <w:r>
+        <w:rPr>
+          <w:rFonts w:asciiTheme="majorBidi" w:hAnsiTheme="majorBidi" w:cstheme="majorBidi"/>
+          <w:sz w:val="44"/>
+          <w:szCs w:val="50"/>
+        </w:rPr>
+        <w:t>Mr.</w:t>
+      </w:r>
+      <w:r>
+        <w:rPr>
+          <w:rFonts w:asciiTheme="majorBidi" w:hAnsiTheme="majorBidi" w:cstheme="majorBidi"/>
+          <w:sz w:val="44"/>
+          <w:szCs w:val="50"/>
+        </w:rPr>
+        <w:t>Phornthep</w:t>
+      </w:r>
+      <w:proofErr w:type="spellEnd"/>
+      <w:r>
+        <w:rPr>
+          <w:rFonts w:asciiTheme="majorBidi" w:hAnsiTheme="majorBidi" w:cstheme="majorBidi"/>
+          <w:sz w:val="44"/>
+          <w:szCs w:val="50"/>
+        </w:rPr>
+        <w:t xml:space="preserve"> </w:t>
       </w:r>
       <w:r>
         <w:rPr>
@@ -241,6 +315,7 @@
         </w:rPr>
         <w:tab/>
       </w:r>
+      <w:proofErr w:type="spellStart"/>
       <w:r>
         <w:rPr>
           <w:rFonts w:asciiTheme="majorBidi" w:hAnsiTheme="majorBidi" w:cstheme="majorBidi"/>
@@ -249,6 +324,7 @@
         </w:rPr>
         <w:t>Chooleat</w:t>
       </w:r>
+      <w:proofErr w:type="spellEnd"/>
       <w:r>
         <w:rPr>
           <w:rFonts w:asciiTheme="majorBidi" w:hAnsiTheme="majorBidi" w:cstheme="majorBidi"/>
@@ -282,15 +358,33 @@
           <w:sz w:val="44"/>
           <w:szCs w:val="50"/>
         </w:rPr>
-        <w:t xml:space="preserve">                                      Mr.</w:t>
-      </w:r>
-      <w:r>
-        <w:rPr>
-          <w:rFonts w:asciiTheme="majorBidi" w:hAnsiTheme="majorBidi" w:cstheme="majorBidi"/>
-          <w:sz w:val="44"/>
-          <w:szCs w:val="50"/>
-        </w:rPr>
-        <w:t xml:space="preserve">Pattaratorn   </w:t>
+        <w:t xml:space="preserve">                                      </w:t>
+      </w:r>
+      <w:proofErr w:type="spellStart"/>
+      <w:r>
+        <w:rPr>
+          <w:rFonts w:asciiTheme="majorBidi" w:hAnsiTheme="majorBidi" w:cstheme="majorBidi"/>
+          <w:sz w:val="44"/>
+          <w:szCs w:val="50"/>
+        </w:rPr>
+        <w:t>Mr.</w:t>
+      </w:r>
+      <w:r>
+        <w:rPr>
+          <w:rFonts w:asciiTheme="majorBidi" w:hAnsiTheme="majorBidi" w:cstheme="majorBidi"/>
+          <w:sz w:val="44"/>
+          <w:szCs w:val="50"/>
+        </w:rPr>
+        <w:t>Pattaratorn</w:t>
+      </w:r>
+      <w:proofErr w:type="spellEnd"/>
+      <w:r>
+        <w:rPr>
+          <w:rFonts w:asciiTheme="majorBidi" w:hAnsiTheme="majorBidi" w:cstheme="majorBidi"/>
+          <w:sz w:val="44"/>
+          <w:szCs w:val="50"/>
+        </w:rPr>
+        <w:t xml:space="preserve">   </w:t>
       </w:r>
       <w:r>
         <w:rPr>
@@ -308,13 +402,23 @@
         </w:rPr>
         <w:tab/>
       </w:r>
-      <w:r>
-        <w:rPr>
-          <w:rFonts w:asciiTheme="majorBidi" w:hAnsiTheme="majorBidi" w:cstheme="majorBidi"/>
-          <w:sz w:val="44"/>
-          <w:szCs w:val="50"/>
-        </w:rPr>
-        <w:t xml:space="preserve">Sawaisorn         </w:t>
+      <w:proofErr w:type="spellStart"/>
+      <w:r>
+        <w:rPr>
+          <w:rFonts w:asciiTheme="majorBidi" w:hAnsiTheme="majorBidi" w:cstheme="majorBidi"/>
+          <w:sz w:val="44"/>
+          <w:szCs w:val="50"/>
+        </w:rPr>
+        <w:t>Sawaisorn</w:t>
+      </w:r>
+      <w:proofErr w:type="spellEnd"/>
+      <w:r>
+        <w:rPr>
+          <w:rFonts w:asciiTheme="majorBidi" w:hAnsiTheme="majorBidi" w:cstheme="majorBidi"/>
+          <w:sz w:val="44"/>
+          <w:szCs w:val="50"/>
+        </w:rPr>
+        <w:t xml:space="preserve">         </w:t>
       </w:r>
       <w:r>
         <w:rPr>
@@ -394,18 +498,46 @@
           <w:sz w:val="48"/>
           <w:szCs w:val="54"/>
         </w:rPr>
-        <w:t>Prof. Prompong   Sugunnasil</w:t>
-      </w:r>
-    </w:p>
-    <w:p>
-      <w:pPr>
-        <w:spacing w:after="0"/>
-        <w:jc w:val="center"/>
+        <w:t xml:space="preserve">Prof. </w:t>
+      </w:r>
+      <w:proofErr w:type="spellStart"/>
+      <w:r>
         <w:rPr>
           <w:rFonts w:asciiTheme="majorBidi" w:hAnsiTheme="majorBidi" w:cstheme="majorBidi"/>
           <w:sz w:val="48"/>
           <w:szCs w:val="54"/>
         </w:rPr>
+        <w:t>Prompong</w:t>
+      </w:r>
+      <w:proofErr w:type="spellEnd"/>
+      <w:r>
+        <w:rPr>
+          <w:rFonts w:asciiTheme="majorBidi" w:hAnsiTheme="majorBidi" w:cstheme="majorBidi"/>
+          <w:sz w:val="48"/>
+          <w:szCs w:val="54"/>
+        </w:rPr>
+        <w:t xml:space="preserve">   </w:t>
+      </w:r>
+      <w:proofErr w:type="spellStart"/>
+      <w:r>
+        <w:rPr>
+          <w:rFonts w:asciiTheme="majorBidi" w:hAnsiTheme="majorBidi" w:cstheme="majorBidi"/>
+          <w:sz w:val="48"/>
+          <w:szCs w:val="54"/>
+        </w:rPr>
+        <w:t>Sugunnasil</w:t>
+      </w:r>
+      <w:proofErr w:type="spellEnd"/>
+    </w:p>
+    <w:p>
+      <w:pPr>
+        <w:spacing w:after="0"/>
+        <w:jc w:val="center"/>
+        <w:rPr>
+          <w:rFonts w:asciiTheme="majorBidi" w:hAnsiTheme="majorBidi" w:cstheme="majorBidi"/>
+          <w:sz w:val="48"/>
+          <w:szCs w:val="54"/>
+        </w:rPr>
       </w:pPr>
     </w:p>
     <w:p>
@@ -577,90 +709,195 @@
       <w:pPr>
         <w:spacing w:after="0"/>
         <w:rPr>
+          <w:rFonts w:asciiTheme="majorBidi" w:hAnsiTheme="majorBidi" w:cstheme="majorBidi"/>
+          <w:sz w:val="44"/>
+          <w:szCs w:val="44"/>
+          <w:cs/>
+        </w:rPr>
+      </w:pPr>
+      <w:r>
+        <w:rPr>
+          <w:rFonts w:asciiTheme="majorBidi" w:hAnsiTheme="majorBidi" w:cstheme="majorBidi"/>
+          <w:sz w:val="44"/>
+          <w:szCs w:val="44"/>
+        </w:rPr>
+        <w:t xml:space="preserve">So, </w:t>
+      </w:r>
+      <w:r>
+        <w:rPr>
+          <w:rFonts w:asciiTheme="majorBidi" w:hAnsiTheme="majorBidi" w:cstheme="majorBidi"/>
+          <w:sz w:val="44"/>
+          <w:szCs w:val="44"/>
+        </w:rPr>
+        <w:t>all of this</w:t>
+      </w:r>
+      <w:r>
+        <w:rPr>
+          <w:rFonts w:asciiTheme="majorBidi" w:hAnsiTheme="majorBidi" w:cstheme="majorBidi"/>
+          <w:sz w:val="44"/>
+          <w:szCs w:val="44"/>
+        </w:rPr>
+        <w:t xml:space="preserve"> is the reason </w:t>
+      </w:r>
+      <w:r>
+        <w:rPr>
+          <w:rFonts w:asciiTheme="majorBidi" w:hAnsiTheme="majorBidi" w:cstheme="majorBidi"/>
+          <w:sz w:val="44"/>
+          <w:szCs w:val="44"/>
+        </w:rPr>
+        <w:t>that we chose</w:t>
+      </w:r>
+      <w:r>
+        <w:rPr>
+          <w:rFonts w:asciiTheme="majorBidi" w:hAnsiTheme="majorBidi" w:cstheme="majorBidi"/>
+          <w:sz w:val="44"/>
+          <w:szCs w:val="44"/>
+        </w:rPr>
+        <w:t xml:space="preserve"> to do this project. </w:t>
+      </w:r>
+      <w:r>
+        <w:rPr>
+          <w:rFonts w:asciiTheme="majorBidi" w:hAnsiTheme="majorBidi" w:cstheme="majorBidi"/>
+          <w:sz w:val="44"/>
+          <w:szCs w:val="44"/>
+        </w:rPr>
+        <w:t>For according to this course, so w</w:t>
+      </w:r>
+      <w:r>
+        <w:rPr>
+          <w:rFonts w:asciiTheme="majorBidi" w:hAnsiTheme="majorBidi" w:cstheme="majorBidi"/>
+          <w:sz w:val="44"/>
+          <w:szCs w:val="44"/>
+        </w:rPr>
+        <w:t xml:space="preserve">e want to create and design the </w:t>
+      </w:r>
+      <w:r>
+        <w:rPr>
+          <w:rFonts w:asciiTheme="majorBidi" w:hAnsiTheme="majorBidi" w:cstheme="majorBidi"/>
+          <w:sz w:val="44"/>
+          <w:szCs w:val="44"/>
+        </w:rPr>
+        <w:t xml:space="preserve">management </w:t>
+      </w:r>
+      <w:r>
+        <w:rPr>
+          <w:rFonts w:asciiTheme="majorBidi" w:hAnsiTheme="majorBidi" w:cstheme="majorBidi"/>
+          <w:sz w:val="44"/>
+          <w:szCs w:val="44"/>
+        </w:rPr>
+        <w:t>system</w:t>
+      </w:r>
+      <w:r>
+        <w:rPr>
+          <w:rFonts w:asciiTheme="majorBidi" w:hAnsiTheme="majorBidi" w:cstheme="majorBidi"/>
+          <w:sz w:val="44"/>
+          <w:szCs w:val="44"/>
+        </w:rPr>
+        <w:t xml:space="preserve"> </w:t>
+      </w:r>
+      <w:r>
+        <w:rPr>
+          <w:rFonts w:asciiTheme="majorBidi" w:hAnsiTheme="majorBidi" w:cstheme="majorBidi"/>
+          <w:sz w:val="44"/>
+          <w:szCs w:val="44"/>
+        </w:rPr>
+        <w:t xml:space="preserve">by using the diagram for explain the step of management the Coffee Shop to </w:t>
+      </w:r>
+      <w:r>
+        <w:rPr>
+          <w:rFonts w:asciiTheme="majorBidi" w:hAnsiTheme="majorBidi" w:cstheme="majorBidi"/>
+          <w:sz w:val="44"/>
+          <w:szCs w:val="44"/>
+        </w:rPr>
+        <w:t xml:space="preserve">convenience of </w:t>
+      </w:r>
+      <w:r>
+        <w:rPr>
+          <w:rFonts w:asciiTheme="majorBidi" w:hAnsiTheme="majorBidi" w:cstheme="majorBidi"/>
+          <w:sz w:val="44"/>
+          <w:szCs w:val="44"/>
+        </w:rPr>
+        <w:t xml:space="preserve">the </w:t>
+      </w:r>
+      <w:r>
+        <w:rPr>
+          <w:rFonts w:asciiTheme="majorBidi" w:hAnsiTheme="majorBidi" w:cstheme="majorBidi"/>
+          <w:sz w:val="44"/>
+          <w:szCs w:val="44"/>
+        </w:rPr>
+        <w:t>managin</w:t>
+      </w:r>
+      <w:r>
+        <w:rPr>
+          <w:rFonts w:asciiTheme="majorBidi" w:hAnsiTheme="majorBidi" w:cstheme="majorBidi"/>
+          <w:sz w:val="44"/>
+          <w:szCs w:val="44"/>
+        </w:rPr>
+        <w:t>g in</w:t>
+      </w:r>
+      <w:r>
+        <w:rPr>
+          <w:rFonts w:asciiTheme="majorBidi" w:hAnsiTheme="majorBidi" w:cstheme="majorBidi"/>
+          <w:sz w:val="44"/>
+          <w:szCs w:val="44"/>
+        </w:rPr>
+        <w:t xml:space="preserve"> Coffee S</w:t>
+      </w:r>
+      <w:r>
+        <w:rPr>
+          <w:rFonts w:asciiTheme="majorBidi" w:hAnsiTheme="majorBidi" w:cstheme="majorBidi"/>
+          <w:sz w:val="44"/>
+          <w:szCs w:val="44"/>
+        </w:rPr>
+        <w:t xml:space="preserve">hop. </w:t>
+      </w:r>
+      <w:r>
+        <w:rPr>
+          <w:rFonts w:asciiTheme="majorBidi" w:hAnsiTheme="majorBidi" w:cstheme="majorBidi"/>
+          <w:sz w:val="44"/>
+          <w:szCs w:val="44"/>
+        </w:rPr>
+        <w:t>Moreover</w:t>
+      </w:r>
+      <w:r>
+        <w:rPr>
+          <w:rFonts w:asciiTheme="majorBidi" w:hAnsiTheme="majorBidi" w:cstheme="majorBidi"/>
+          <w:sz w:val="44"/>
+          <w:szCs w:val="44"/>
+        </w:rPr>
+        <w:t>,</w:t>
+      </w:r>
+      <w:r>
+        <w:rPr>
+          <w:rFonts w:asciiTheme="majorBidi" w:hAnsiTheme="majorBidi" w:cstheme="majorBidi"/>
+          <w:sz w:val="44"/>
+          <w:szCs w:val="44"/>
+        </w:rPr>
+        <w:t xml:space="preserve"> </w:t>
+      </w:r>
+      <w:r>
+        <w:rPr>
+          <w:rFonts w:asciiTheme="majorBidi" w:hAnsiTheme="majorBidi" w:cstheme="majorBidi"/>
+          <w:sz w:val="44"/>
+          <w:szCs w:val="44"/>
+        </w:rPr>
+        <w:t>to</w:t>
+      </w:r>
+      <w:r>
+        <w:rPr>
+          <w:rFonts w:asciiTheme="majorBidi" w:hAnsiTheme="majorBidi" w:cstheme="majorBidi"/>
+          <w:sz w:val="44"/>
+          <w:szCs w:val="44"/>
+        </w:rPr>
+        <w:t xml:space="preserve"> practice</w:t>
+      </w:r>
+      <w:r>
+        <w:rPr>
           <w:rFonts w:asciiTheme="majorBidi" w:hAnsiTheme="majorBidi" w:cstheme="majorBidi" w:hint="cs"/>
           <w:sz w:val="44"/>
           <w:szCs w:val="44"/>
           <w:cs/>
         </w:rPr>
-      </w:pPr>
-      <w:r>
-        <w:rPr>
-          <w:rFonts w:asciiTheme="majorBidi" w:hAnsiTheme="majorBidi" w:cstheme="majorBidi"/>
-          <w:sz w:val="44"/>
-          <w:szCs w:val="44"/>
-        </w:rPr>
-        <w:t xml:space="preserve">So, </w:t>
-      </w:r>
-      <w:r>
-        <w:rPr>
-          <w:rFonts w:asciiTheme="majorBidi" w:hAnsiTheme="majorBidi" w:cstheme="majorBidi"/>
-          <w:sz w:val="44"/>
-          <w:szCs w:val="44"/>
-        </w:rPr>
-        <w:t>all of this</w:t>
-      </w:r>
-      <w:r>
-        <w:rPr>
-          <w:rFonts w:asciiTheme="majorBidi" w:hAnsiTheme="majorBidi" w:cstheme="majorBidi"/>
-          <w:sz w:val="44"/>
-          <w:szCs w:val="44"/>
-        </w:rPr>
-        <w:t xml:space="preserve"> is the reason </w:t>
-      </w:r>
-      <w:r>
-        <w:rPr>
-          <w:rFonts w:asciiTheme="majorBidi" w:hAnsiTheme="majorBidi" w:cstheme="majorBidi"/>
-          <w:sz w:val="44"/>
-          <w:szCs w:val="44"/>
-        </w:rPr>
-        <w:t>that we chose</w:t>
-      </w:r>
-      <w:r>
-        <w:rPr>
-          <w:rFonts w:asciiTheme="majorBidi" w:hAnsiTheme="majorBidi" w:cstheme="majorBidi"/>
-          <w:sz w:val="44"/>
-          <w:szCs w:val="44"/>
-        </w:rPr>
-        <w:t xml:space="preserve"> to do this project. </w:t>
-      </w:r>
-      <w:r>
-        <w:rPr>
-          <w:rFonts w:asciiTheme="majorBidi" w:hAnsiTheme="majorBidi" w:cstheme="majorBidi"/>
-          <w:sz w:val="44"/>
-          <w:szCs w:val="44"/>
-        </w:rPr>
-        <w:t>For according to this course, so w</w:t>
-      </w:r>
-      <w:r>
-        <w:rPr>
-          <w:rFonts w:asciiTheme="majorBidi" w:hAnsiTheme="majorBidi" w:cstheme="majorBidi"/>
-          <w:sz w:val="44"/>
-          <w:szCs w:val="44"/>
-        </w:rPr>
-        <w:t xml:space="preserve">e want to create and design the </w:t>
-      </w:r>
-      <w:r>
-        <w:rPr>
-          <w:rFonts w:asciiTheme="majorBidi" w:hAnsiTheme="majorBidi" w:cstheme="majorBidi"/>
-          <w:sz w:val="44"/>
-          <w:szCs w:val="44"/>
-        </w:rPr>
-        <w:t xml:space="preserve">management </w:t>
-      </w:r>
-      <w:r>
-        <w:rPr>
-          <w:rFonts w:asciiTheme="majorBidi" w:hAnsiTheme="majorBidi" w:cstheme="majorBidi"/>
-          <w:sz w:val="44"/>
-          <w:szCs w:val="44"/>
-        </w:rPr>
-        <w:t>system</w:t>
-      </w:r>
-      <w:r>
-        <w:rPr>
-          <w:rFonts w:asciiTheme="majorBidi" w:hAnsiTheme="majorBidi" w:cstheme="majorBidi"/>
-          <w:sz w:val="44"/>
-          <w:szCs w:val="44"/>
-        </w:rPr>
         <w:t xml:space="preserve"> </w:t>
       </w:r>
       <w:r>
@@ -669,75 +906,10 @@
           <w:sz w:val="44"/>
           <w:szCs w:val="44"/>
         </w:rPr>
-        <w:t xml:space="preserve">by using the diagram for explain the step of management the Coffee Shop to </w:t>
-      </w:r>
-      <w:r>
-        <w:rPr>
-          <w:rFonts w:asciiTheme="majorBidi" w:hAnsiTheme="majorBidi" w:cstheme="majorBidi"/>
-          <w:sz w:val="44"/>
-          <w:szCs w:val="44"/>
-        </w:rPr>
-        <w:t xml:space="preserve">convenience of </w:t>
-      </w:r>
-      <w:r>
-        <w:rPr>
-          <w:rFonts w:asciiTheme="majorBidi" w:hAnsiTheme="majorBidi" w:cstheme="majorBidi"/>
-          <w:sz w:val="44"/>
-          <w:szCs w:val="44"/>
-        </w:rPr>
-        <w:t xml:space="preserve">the </w:t>
-      </w:r>
-      <w:r>
-        <w:rPr>
-          <w:rFonts w:asciiTheme="majorBidi" w:hAnsiTheme="majorBidi" w:cstheme="majorBidi"/>
-          <w:sz w:val="44"/>
-          <w:szCs w:val="44"/>
-        </w:rPr>
-        <w:t>managin</w:t>
-      </w:r>
-      <w:r>
-        <w:rPr>
-          <w:rFonts w:asciiTheme="majorBidi" w:hAnsiTheme="majorBidi" w:cstheme="majorBidi"/>
-          <w:sz w:val="44"/>
-          <w:szCs w:val="44"/>
-        </w:rPr>
-        <w:t>g in</w:t>
-      </w:r>
-      <w:r>
-        <w:rPr>
-          <w:rFonts w:asciiTheme="majorBidi" w:hAnsiTheme="majorBidi" w:cstheme="majorBidi"/>
-          <w:sz w:val="44"/>
-          <w:szCs w:val="44"/>
-        </w:rPr>
-        <w:t xml:space="preserve"> Coffee S</w:t>
-      </w:r>
-      <w:r>
-        <w:rPr>
-          <w:rFonts w:asciiTheme="majorBidi" w:hAnsiTheme="majorBidi" w:cstheme="majorBidi"/>
-          <w:sz w:val="44"/>
-          <w:szCs w:val="44"/>
-        </w:rPr>
-        <w:t xml:space="preserve">hop. </w:t>
-      </w:r>
-      <w:r>
-        <w:rPr>
-          <w:rFonts w:asciiTheme="majorBidi" w:hAnsiTheme="majorBidi" w:cstheme="majorBidi"/>
-          <w:sz w:val="44"/>
-          <w:szCs w:val="44"/>
-        </w:rPr>
-        <w:t>Moreover</w:t>
-      </w:r>
-      <w:r>
-        <w:rPr>
-          <w:rFonts w:asciiTheme="majorBidi" w:hAnsiTheme="majorBidi" w:cstheme="majorBidi"/>
-          <w:sz w:val="44"/>
-          <w:szCs w:val="44"/>
-        </w:rPr>
-        <w:t>,</w:t>
-      </w:r>
-      <w:r>
-        <w:rPr>
-          <w:rFonts w:asciiTheme="majorBidi" w:hAnsiTheme="majorBidi" w:cstheme="majorBidi"/>
+        <w:t>the</w:t>
+      </w:r>
+      <w:r>
+        <w:rPr>
           <w:sz w:val="44"/>
           <w:szCs w:val="44"/>
         </w:rPr>
@@ -749,15 +921,15 @@
           <w:sz w:val="44"/>
           <w:szCs w:val="44"/>
         </w:rPr>
-        <w:t>to</w:t>
-      </w:r>
-      <w:r>
-        <w:rPr>
-          <w:rFonts w:asciiTheme="majorBidi" w:hAnsiTheme="majorBidi" w:cstheme="majorBidi"/>
-          <w:sz w:val="44"/>
-          <w:szCs w:val="44"/>
-        </w:rPr>
-        <w:t xml:space="preserve"> practice</w:t>
+        <w:t xml:space="preserve">planning and </w:t>
+      </w:r>
+      <w:r>
+        <w:rPr>
+          <w:rFonts w:asciiTheme="majorBidi" w:hAnsiTheme="majorBidi" w:cstheme="majorBidi"/>
+          <w:sz w:val="44"/>
+          <w:szCs w:val="44"/>
+        </w:rPr>
+        <w:t>design</w:t>
       </w:r>
       <w:r>
         <w:rPr>
@@ -774,12 +946,97 @@
           <w:sz w:val="44"/>
           <w:szCs w:val="44"/>
         </w:rPr>
-        <w:t>the</w:t>
-      </w:r>
-      <w:r>
-        <w:rPr>
-          <w:sz w:val="44"/>
-          <w:szCs w:val="44"/>
+        <w:t>the management system to performance and can lead to utilization in real life in the future</w:t>
+      </w:r>
+      <w:r>
+        <w:rPr>
+          <w:rFonts w:asciiTheme="majorBidi" w:hAnsiTheme="majorBidi" w:cstheme="majorBidi" w:hint="cs"/>
+          <w:sz w:val="44"/>
+          <w:szCs w:val="44"/>
+          <w:cs/>
+        </w:rPr>
+        <w:t>.</w:t>
+      </w:r>
+    </w:p>
+    <w:p>
+      <w:pPr>
+        <w:spacing w:after="0"/>
+        <w:rPr>
+          <w:rFonts w:asciiTheme="majorBidi" w:hAnsiTheme="majorBidi" w:cstheme="majorBidi"/>
+          <w:b/>
+          <w:bCs/>
+          <w:sz w:val="44"/>
+          <w:szCs w:val="50"/>
+        </w:rPr>
+      </w:pPr>
+      <w:r>
+        <w:rPr>
+          <w:rFonts w:asciiTheme="majorBidi" w:hAnsiTheme="majorBidi" w:cstheme="majorBidi"/>
+          <w:b/>
+          <w:bCs/>
+          <w:sz w:val="44"/>
+          <w:szCs w:val="50"/>
+        </w:rPr>
+        <w:t xml:space="preserve">Target </w:t>
+      </w:r>
+    </w:p>
+    <w:p>
+      <w:pPr>
+        <w:spacing w:after="0"/>
+        <w:rPr>
+          <w:rFonts w:asciiTheme="majorBidi" w:hAnsiTheme="majorBidi" w:cstheme="majorBidi"/>
+          <w:sz w:val="44"/>
+          <w:szCs w:val="44"/>
+        </w:rPr>
+      </w:pPr>
+      <w:r>
+        <w:rPr>
+          <w:rFonts w:asciiTheme="majorBidi" w:hAnsiTheme="majorBidi" w:cstheme="majorBidi"/>
+          <w:b/>
+          <w:bCs/>
+          <w:sz w:val="44"/>
+          <w:szCs w:val="50"/>
+        </w:rPr>
+        <w:tab/>
+      </w:r>
+      <w:r>
+        <w:rPr>
+          <w:rFonts w:asciiTheme="majorBidi" w:hAnsiTheme="majorBidi" w:cstheme="majorBidi"/>
+          <w:sz w:val="44"/>
+          <w:szCs w:val="50"/>
+        </w:rPr>
+        <w:t xml:space="preserve">Coffee Shop Owner of Coffee Shop Employee who </w:t>
+      </w:r>
+      <w:r>
+        <w:rPr>
+          <w:rFonts w:asciiTheme="majorBidi" w:hAnsiTheme="majorBidi" w:cstheme="majorBidi"/>
+          <w:sz w:val="44"/>
+          <w:szCs w:val="50"/>
+        </w:rPr>
+        <w:t xml:space="preserve">would like to be an own Coffee Shop and need planning and design to manage the production of Coffee Shop. </w:t>
+      </w:r>
+      <w:r>
+        <w:rPr>
+          <w:rFonts w:asciiTheme="majorBidi" w:hAnsiTheme="majorBidi" w:cstheme="majorBidi"/>
+          <w:sz w:val="44"/>
+          <w:szCs w:val="44"/>
+        </w:rPr>
+        <w:t xml:space="preserve">And </w:t>
+      </w:r>
+      <w:r>
+        <w:rPr>
+          <w:rFonts w:asciiTheme="majorBidi" w:hAnsiTheme="majorBidi" w:cstheme="majorBidi"/>
+          <w:sz w:val="44"/>
+          <w:szCs w:val="44"/>
+        </w:rPr>
+        <w:t>for</w:t>
+      </w:r>
+      <w:r>
+        <w:rPr>
+          <w:rFonts w:asciiTheme="majorBidi" w:hAnsiTheme="majorBidi" w:cstheme="majorBidi" w:hint="cs"/>
+          <w:sz w:val="44"/>
+          <w:szCs w:val="44"/>
+          <w:cs/>
         </w:rPr>
         <w:t xml:space="preserve"> </w:t>
       </w:r>
@@ -789,204 +1046,7 @@
           <w:sz w:val="44"/>
           <w:szCs w:val="44"/>
         </w:rPr>
-        <w:t xml:space="preserve">planning and </w:t>
-      </w:r>
-      <w:r>
-        <w:rPr>
-          <w:rFonts w:asciiTheme="majorBidi" w:hAnsiTheme="majorBidi" w:cstheme="majorBidi"/>
-          <w:sz w:val="44"/>
-          <w:szCs w:val="44"/>
-        </w:rPr>
-        <w:t>design</w:t>
-      </w:r>
-      <w:r>
-        <w:rPr>
-          <w:rFonts w:asciiTheme="majorBidi" w:hAnsiTheme="majorBidi" w:cstheme="majorBidi" w:hint="cs"/>
-          <w:sz w:val="44"/>
-          <w:szCs w:val="44"/>
-          <w:cs/>
-        </w:rPr>
-        <w:t xml:space="preserve"> </w:t>
-      </w:r>
-      <w:r>
-        <w:rPr>
-          <w:rFonts w:asciiTheme="majorBidi" w:hAnsiTheme="majorBidi" w:cstheme="majorBidi"/>
-          <w:sz w:val="44"/>
-          <w:szCs w:val="44"/>
-        </w:rPr>
-        <w:t xml:space="preserve">the </w:t>
-      </w:r>
-      <w:r>
-        <w:rPr>
-          <w:rFonts w:asciiTheme="majorBidi" w:hAnsiTheme="majorBidi" w:cstheme="majorBidi"/>
-          <w:sz w:val="44"/>
-          <w:szCs w:val="44"/>
-        </w:rPr>
-        <w:t xml:space="preserve">management </w:t>
-      </w:r>
-      <w:r>
-        <w:rPr>
-          <w:rFonts w:asciiTheme="majorBidi" w:hAnsiTheme="majorBidi" w:cstheme="majorBidi"/>
-          <w:sz w:val="44"/>
-          <w:szCs w:val="44"/>
-        </w:rPr>
-        <w:t>system to performance and can lead to utilization in real life in the future</w:t>
-      </w:r>
-      <w:r>
-        <w:rPr>
-          <w:rFonts w:asciiTheme="majorBidi" w:hAnsiTheme="majorBidi" w:cstheme="majorBidi" w:hint="cs"/>
-          <w:sz w:val="44"/>
-          <w:szCs w:val="44"/>
-          <w:cs/>
-        </w:rPr>
-        <w:t>.</w:t>
-      </w:r>
-    </w:p>
-    <w:p>
-      <w:pPr>
-        <w:spacing w:after="0"/>
-        <w:rPr>
-          <w:rFonts w:asciiTheme="majorBidi" w:hAnsiTheme="majorBidi" w:cstheme="majorBidi"/>
-          <w:b/>
-          <w:bCs/>
-          <w:sz w:val="44"/>
-          <w:szCs w:val="50"/>
-        </w:rPr>
-      </w:pPr>
-      <w:r>
-        <w:rPr>
-          <w:rFonts w:asciiTheme="majorBidi" w:hAnsiTheme="majorBidi" w:cstheme="majorBidi"/>
-          <w:b/>
-          <w:bCs/>
-          <w:sz w:val="44"/>
-          <w:szCs w:val="50"/>
-        </w:rPr>
-        <w:t xml:space="preserve">Target </w:t>
-      </w:r>
-    </w:p>
-    <w:p>
-      <w:pPr>
-        <w:spacing w:after="0"/>
-        <w:rPr>
-          <w:rFonts w:asciiTheme="majorBidi" w:hAnsiTheme="majorBidi" w:cstheme="majorBidi"/>
-          <w:sz w:val="44"/>
-          <w:szCs w:val="44"/>
-        </w:rPr>
-      </w:pPr>
-      <w:r>
-        <w:rPr>
-          <w:rFonts w:asciiTheme="majorBidi" w:hAnsiTheme="majorBidi" w:cstheme="majorBidi"/>
-          <w:b/>
-          <w:bCs/>
-          <w:sz w:val="44"/>
-          <w:szCs w:val="50"/>
-        </w:rPr>
-        <w:tab/>
-      </w:r>
-      <w:r>
-        <w:rPr>
-          <w:rFonts w:asciiTheme="majorBidi" w:hAnsiTheme="majorBidi" w:cstheme="majorBidi"/>
-          <w:sz w:val="44"/>
-          <w:szCs w:val="50"/>
-        </w:rPr>
-        <w:t xml:space="preserve">Coffee Shop Owner of Coffee Shop Employee who </w:t>
-      </w:r>
-      <w:r>
-        <w:rPr>
-          <w:rFonts w:asciiTheme="majorBidi" w:hAnsiTheme="majorBidi" w:cstheme="majorBidi"/>
-          <w:sz w:val="44"/>
-          <w:szCs w:val="50"/>
-        </w:rPr>
-        <w:t>would</w:t>
-      </w:r>
-      <w:r>
-        <w:rPr>
-          <w:rFonts w:asciiTheme="majorBidi" w:hAnsiTheme="majorBidi" w:cstheme="majorBidi"/>
-          <w:sz w:val="44"/>
-          <w:szCs w:val="50"/>
-        </w:rPr>
-        <w:t xml:space="preserve"> like to</w:t>
-      </w:r>
-      <w:r>
-        <w:rPr>
-          <w:rFonts w:asciiTheme="majorBidi" w:hAnsiTheme="majorBidi" w:cstheme="majorBidi"/>
-          <w:sz w:val="44"/>
-          <w:szCs w:val="50"/>
-        </w:rPr>
-        <w:t xml:space="preserve"> be an o</w:t>
-      </w:r>
-      <w:r>
-        <w:rPr>
-          <w:rFonts w:asciiTheme="majorBidi" w:hAnsiTheme="majorBidi" w:cstheme="majorBidi"/>
-          <w:sz w:val="44"/>
-          <w:szCs w:val="50"/>
-        </w:rPr>
-        <w:t>wn</w:t>
-      </w:r>
-      <w:r>
-        <w:rPr>
-          <w:rFonts w:asciiTheme="majorBidi" w:hAnsiTheme="majorBidi" w:cstheme="majorBidi"/>
-          <w:sz w:val="44"/>
-          <w:szCs w:val="50"/>
-        </w:rPr>
-        <w:t xml:space="preserve"> </w:t>
-      </w:r>
-      <w:r>
-        <w:rPr>
-          <w:rFonts w:asciiTheme="majorBidi" w:hAnsiTheme="majorBidi" w:cstheme="majorBidi"/>
-          <w:sz w:val="44"/>
-          <w:szCs w:val="50"/>
-        </w:rPr>
-        <w:t xml:space="preserve">Coffee Shop </w:t>
-      </w:r>
-      <w:r>
-        <w:rPr>
-          <w:rFonts w:asciiTheme="majorBidi" w:hAnsiTheme="majorBidi" w:cstheme="majorBidi"/>
-          <w:sz w:val="44"/>
-          <w:szCs w:val="50"/>
-        </w:rPr>
-        <w:t xml:space="preserve">and need planning and design to manage the production of Coffee Shop. </w:t>
-      </w:r>
-      <w:r>
-        <w:rPr>
-          <w:rFonts w:asciiTheme="majorBidi" w:hAnsiTheme="majorBidi" w:cstheme="majorBidi"/>
-          <w:sz w:val="44"/>
-          <w:szCs w:val="44"/>
-        </w:rPr>
-        <w:t xml:space="preserve">And </w:t>
-      </w:r>
-      <w:r>
-        <w:rPr>
-          <w:rFonts w:asciiTheme="majorBidi" w:hAnsiTheme="majorBidi" w:cstheme="majorBidi"/>
-          <w:sz w:val="44"/>
-          <w:szCs w:val="44"/>
-        </w:rPr>
-        <w:t>for</w:t>
-      </w:r>
-      <w:r>
-        <w:rPr>
-          <w:rFonts w:asciiTheme="majorBidi" w:hAnsiTheme="majorBidi" w:cstheme="majorBidi" w:hint="cs"/>
-          <w:sz w:val="44"/>
-          <w:szCs w:val="44"/>
-          <w:cs/>
-        </w:rPr>
-        <w:t xml:space="preserve"> </w:t>
-      </w:r>
-      <w:r>
-        <w:rPr>
-          <w:rFonts w:asciiTheme="majorBidi" w:hAnsiTheme="majorBidi" w:cstheme="majorBidi"/>
-          <w:sz w:val="44"/>
-          <w:szCs w:val="44"/>
-        </w:rPr>
-        <w:t>the convenienc</w:t>
-      </w:r>
-      <w:r>
-        <w:rPr>
-          <w:rFonts w:asciiTheme="majorBidi" w:hAnsiTheme="majorBidi" w:cstheme="majorBidi"/>
-          <w:sz w:val="44"/>
-          <w:szCs w:val="44"/>
-        </w:rPr>
-        <w:t xml:space="preserve">e to </w:t>
+        <w:t xml:space="preserve">the convenience to </w:t>
       </w:r>
       <w:r>
         <w:rPr>
@@ -1306,89 +1366,153 @@
       <w:pPr>
         <w:spacing w:after="0"/>
         <w:rPr>
+          <w:rFonts w:asciiTheme="majorBidi" w:hAnsiTheme="majorBidi" w:cstheme="majorBidi"/>
+          <w:sz w:val="44"/>
+          <w:szCs w:val="44"/>
+        </w:rPr>
+      </w:pPr>
+    </w:p>
+    <w:p>
+      <w:pPr>
+        <w:spacing w:after="0"/>
+        <w:rPr>
+          <w:rFonts w:asciiTheme="majorBidi" w:hAnsiTheme="majorBidi" w:cstheme="majorBidi"/>
+          <w:b/>
+          <w:bCs/>
+          <w:sz w:val="44"/>
+          <w:szCs w:val="44"/>
+        </w:rPr>
+      </w:pPr>
+      <w:r>
+        <w:rPr>
+          <w:rFonts w:asciiTheme="majorBidi" w:hAnsiTheme="majorBidi" w:cstheme="majorBidi"/>
+          <w:b/>
+          <w:bCs/>
+          <w:sz w:val="44"/>
+          <w:szCs w:val="44"/>
+        </w:rPr>
+        <w:t>Overall Description</w:t>
+      </w:r>
+    </w:p>
+    <w:p>
+      <w:pPr>
+        <w:spacing w:after="0"/>
+        <w:rPr>
+          <w:rFonts w:asciiTheme="majorBidi" w:hAnsiTheme="majorBidi" w:cstheme="majorBidi"/>
+          <w:sz w:val="44"/>
+          <w:szCs w:val="44"/>
+        </w:rPr>
+      </w:pPr>
+      <w:r>
+        <w:rPr>
+          <w:rFonts w:asciiTheme="majorBidi" w:hAnsiTheme="majorBidi" w:cstheme="majorBidi"/>
+          <w:b/>
+          <w:bCs/>
+          <w:sz w:val="44"/>
+          <w:szCs w:val="44"/>
+        </w:rPr>
+        <w:tab/>
+      </w:r>
+      <w:r>
+        <w:rPr>
+          <w:rFonts w:asciiTheme="majorBidi" w:hAnsiTheme="majorBidi" w:cstheme="majorBidi"/>
+          <w:sz w:val="44"/>
+          <w:szCs w:val="44"/>
+        </w:rPr>
+        <w:t>In our management system of Coffee Shop. We have 3 main actors are Owner, Cashier and Barista. And every</w:t>
+      </w:r>
+      <w:r>
+        <w:rPr>
+          <w:rFonts w:asciiTheme="majorBidi" w:hAnsiTheme="majorBidi" w:cstheme="majorBidi"/>
+          <w:sz w:val="44"/>
+          <w:szCs w:val="44"/>
+        </w:rPr>
+        <w:t>one</w:t>
+      </w:r>
+      <w:r>
+        <w:rPr>
+          <w:rFonts w:asciiTheme="majorBidi" w:hAnsiTheme="majorBidi" w:cstheme="majorBidi"/>
+          <w:sz w:val="44"/>
+          <w:szCs w:val="44"/>
+        </w:rPr>
+        <w:t xml:space="preserve"> need to login to the system before use the system.</w:t>
+      </w:r>
+    </w:p>
+    <w:p>
+      <w:pPr>
+        <w:spacing w:after="0"/>
+        <w:rPr>
+          <w:rFonts w:asciiTheme="majorBidi" w:hAnsiTheme="majorBidi" w:cstheme="majorBidi"/>
+          <w:b/>
+          <w:bCs/>
+          <w:sz w:val="44"/>
+          <w:szCs w:val="44"/>
+        </w:rPr>
+      </w:pPr>
+      <w:r>
+        <w:rPr>
+          <w:rFonts w:asciiTheme="majorBidi" w:hAnsiTheme="majorBidi" w:cstheme="majorBidi"/>
+          <w:sz w:val="44"/>
+          <w:szCs w:val="44"/>
+        </w:rPr>
+        <w:t>Owner</w:t>
+      </w:r>
+      <w:r>
+        <w:rPr>
+          <w:rFonts w:asciiTheme="majorBidi" w:hAnsiTheme="majorBidi" w:cstheme="majorBidi"/>
+          <w:b/>
+          <w:bCs/>
+          <w:sz w:val="44"/>
+          <w:szCs w:val="44"/>
+        </w:rPr>
+        <w:t xml:space="preserve"> </w:t>
+      </w:r>
+      <w:r>
+        <w:rPr>
+          <w:rFonts w:asciiTheme="majorBidi" w:hAnsiTheme="majorBidi" w:cstheme="majorBidi"/>
+          <w:sz w:val="44"/>
+          <w:szCs w:val="44"/>
+        </w:rPr>
+        <w:t>part</w:t>
+      </w:r>
+      <w:r>
+        <w:rPr>
+          <w:rFonts w:asciiTheme="majorBidi" w:hAnsiTheme="majorBidi" w:cstheme="majorBidi"/>
+          <w:b/>
+          <w:bCs/>
+          <w:sz w:val="44"/>
+          <w:szCs w:val="44"/>
+        </w:rPr>
+        <w:t>:</w:t>
+      </w:r>
+    </w:p>
+    <w:p>
+      <w:pPr>
+        <w:spacing w:after="0"/>
+        <w:rPr>
+          <w:rFonts w:asciiTheme="majorBidi" w:hAnsiTheme="majorBidi" w:cstheme="majorBidi"/>
+          <w:sz w:val="44"/>
+          <w:szCs w:val="44"/>
+        </w:rPr>
+      </w:pPr>
+      <w:r>
+        <w:rPr>
           <w:rFonts w:asciiTheme="majorBidi" w:hAnsiTheme="majorBidi" w:cstheme="majorBidi" w:hint="cs"/>
           <w:sz w:val="44"/>
           <w:szCs w:val="44"/>
-        </w:rPr>
-      </w:pPr>
-    </w:p>
-    <w:p>
-      <w:pPr>
-        <w:spacing w:after="0"/>
-        <w:rPr>
-          <w:rFonts w:asciiTheme="majorBidi" w:hAnsiTheme="majorBidi" w:cstheme="majorBidi"/>
-          <w:b/>
-          <w:bCs/>
-          <w:sz w:val="44"/>
-          <w:szCs w:val="44"/>
-        </w:rPr>
-      </w:pPr>
-      <w:r>
-        <w:rPr>
-          <w:rFonts w:asciiTheme="majorBidi" w:hAnsiTheme="majorBidi" w:cstheme="majorBidi"/>
-          <w:b/>
-          <w:bCs/>
-          <w:sz w:val="44"/>
-          <w:szCs w:val="44"/>
-        </w:rPr>
-        <w:t>Overall Description</w:t>
-      </w:r>
-    </w:p>
-    <w:p>
-      <w:pPr>
-        <w:spacing w:after="0"/>
-        <w:rPr>
-          <w:rFonts w:asciiTheme="majorBidi" w:hAnsiTheme="majorBidi" w:cstheme="majorBidi"/>
-          <w:sz w:val="44"/>
-          <w:szCs w:val="44"/>
-        </w:rPr>
-      </w:pPr>
-      <w:r>
-        <w:rPr>
-          <w:rFonts w:asciiTheme="majorBidi" w:hAnsiTheme="majorBidi" w:cstheme="majorBidi"/>
-          <w:b/>
-          <w:bCs/>
-          <w:sz w:val="44"/>
-          <w:szCs w:val="44"/>
-        </w:rPr>
-        <w:tab/>
-      </w:r>
-      <w:r>
-        <w:rPr>
-          <w:rFonts w:asciiTheme="majorBidi" w:hAnsiTheme="majorBidi" w:cstheme="majorBidi"/>
-          <w:sz w:val="44"/>
-          <w:szCs w:val="44"/>
-        </w:rPr>
-        <w:t>In our management system of Coffee Shop. We have 3 main actors are Owner, Cashier and Barista. And everybody need to login to the system before use the system.</w:t>
-      </w:r>
-    </w:p>
-    <w:p>
-      <w:pPr>
-        <w:spacing w:after="0"/>
+          <w:cs/>
+        </w:rPr>
+        <w:t>1.</w:t>
+      </w:r>
+      <w:r>
         <w:rPr>
           <w:rFonts w:asciiTheme="majorBidi" w:hAnsiTheme="majorBidi" w:cstheme="majorBidi" w:hint="cs"/>
+          <w:b/>
+          <w:bCs/>
           <w:sz w:val="44"/>
           <w:szCs w:val="44"/>
           <w:cs/>
         </w:rPr>
-      </w:pPr>
-      <w:r>
-        <w:rPr>
-          <w:rFonts w:asciiTheme="majorBidi" w:hAnsiTheme="majorBidi" w:cstheme="majorBidi"/>
-          <w:sz w:val="44"/>
-          <w:szCs w:val="44"/>
-        </w:rPr>
-        <w:t>By</w:t>
-      </w:r>
-      <w:r>
-        <w:rPr>
-          <w:rFonts w:asciiTheme="majorBidi" w:hAnsiTheme="majorBidi" w:cstheme="majorBidi" w:hint="cs"/>
-          <w:b/>
-          <w:bCs/>
-          <w:sz w:val="44"/>
-          <w:szCs w:val="44"/>
-          <w:cs/>
-        </w:rPr>
         <w:t xml:space="preserve"> </w:t>
       </w:r>
       <w:r>
@@ -1397,52 +1521,134 @@
           <w:sz w:val="44"/>
           <w:szCs w:val="44"/>
         </w:rPr>
-        <w:t>Owner</w:t>
-      </w:r>
-      <w:r>
-        <w:rPr>
-          <w:rFonts w:asciiTheme="majorBidi" w:hAnsiTheme="majorBidi" w:cstheme="majorBidi" w:hint="cs"/>
-          <w:b/>
-          <w:bCs/>
-          <w:sz w:val="44"/>
-          <w:szCs w:val="44"/>
-          <w:cs/>
-        </w:rPr>
-        <w:t xml:space="preserve"> </w:t>
-      </w:r>
-      <w:r>
-        <w:rPr>
-          <w:rFonts w:asciiTheme="majorBidi" w:hAnsiTheme="majorBidi" w:cstheme="majorBidi"/>
-          <w:sz w:val="44"/>
-          <w:szCs w:val="44"/>
-        </w:rPr>
-        <w:t>is who can view summary of</w:t>
-      </w:r>
-    </w:p>
-    <w:p>
-      <w:pPr>
-        <w:spacing w:after="0"/>
-        <w:rPr>
-          <w:rFonts w:asciiTheme="majorBidi" w:hAnsiTheme="majorBidi" w:cstheme="majorBidi" w:hint="cs"/>
-          <w:b/>
-          <w:bCs/>
-          <w:sz w:val="44"/>
-          <w:szCs w:val="44"/>
-          <w:cs/>
-        </w:rPr>
-      </w:pPr>
-      <w:r>
-        <w:rPr>
-          <w:rFonts w:asciiTheme="majorBidi" w:hAnsiTheme="majorBidi" w:cstheme="majorBidi"/>
-          <w:b/>
-          <w:bCs/>
-          <w:sz w:val="44"/>
-          <w:szCs w:val="44"/>
-        </w:rPr>
-        <w:tab/>
+        <w:t>Can</w:t>
+      </w:r>
+      <w:r>
+        <w:rPr>
+          <w:rFonts w:asciiTheme="majorBidi" w:hAnsiTheme="majorBidi" w:cstheme="majorBidi"/>
+          <w:sz w:val="44"/>
+          <w:szCs w:val="44"/>
+        </w:rPr>
+        <w:t xml:space="preserve"> view summary </w:t>
+      </w:r>
+      <w:r>
+        <w:rPr>
+          <w:rFonts w:asciiTheme="majorBidi" w:hAnsiTheme="majorBidi" w:cstheme="majorBidi"/>
+          <w:sz w:val="44"/>
+          <w:szCs w:val="44"/>
+        </w:rPr>
+        <w:t>t</w:t>
+      </w:r>
+      <w:r>
+        <w:rPr>
+          <w:rFonts w:asciiTheme="majorBidi" w:hAnsiTheme="majorBidi" w:cstheme="majorBidi"/>
+          <w:sz w:val="44"/>
+          <w:szCs w:val="44"/>
+        </w:rPr>
+        <w:t>o see the overall prod</w:t>
       </w:r>
       <w:bookmarkStart w:id="0" w:name="_GoBack"/>
       <w:bookmarkEnd w:id="0"/>
+      <w:r>
+        <w:rPr>
+          <w:rFonts w:asciiTheme="majorBidi" w:hAnsiTheme="majorBidi" w:cstheme="majorBidi"/>
+          <w:sz w:val="44"/>
+          <w:szCs w:val="44"/>
+        </w:rPr>
+        <w:t>uct that have been sold</w:t>
+      </w:r>
+      <w:r>
+        <w:rPr>
+          <w:rFonts w:asciiTheme="majorBidi" w:hAnsiTheme="majorBidi" w:cstheme="majorBidi" w:hint="cs"/>
+          <w:sz w:val="44"/>
+          <w:szCs w:val="44"/>
+          <w:cs/>
+        </w:rPr>
+        <w:t xml:space="preserve"> </w:t>
+      </w:r>
+      <w:r>
+        <w:rPr>
+          <w:rFonts w:asciiTheme="majorBidi" w:hAnsiTheme="majorBidi" w:cstheme="majorBidi"/>
+          <w:sz w:val="44"/>
+          <w:szCs w:val="44"/>
+        </w:rPr>
+        <w:t xml:space="preserve">and system will show </w:t>
+      </w:r>
+      <w:r>
+        <w:rPr>
+          <w:rFonts w:asciiTheme="majorBidi" w:hAnsiTheme="majorBidi" w:cstheme="majorBidi"/>
+          <w:sz w:val="44"/>
+          <w:szCs w:val="44"/>
+        </w:rPr>
+        <w:t>the overall sold product in the system</w:t>
+      </w:r>
+      <w:r>
+        <w:rPr>
+          <w:rFonts w:asciiTheme="majorBidi" w:hAnsiTheme="majorBidi" w:cstheme="majorBidi"/>
+          <w:sz w:val="44"/>
+          <w:szCs w:val="44"/>
+        </w:rPr>
+        <w:t xml:space="preserve"> to owner</w:t>
+      </w:r>
+    </w:p>
+    <w:p>
+      <w:pPr>
+        <w:spacing w:after="0"/>
+        <w:rPr>
+          <w:rFonts w:asciiTheme="majorBidi" w:hAnsiTheme="majorBidi" w:cstheme="majorBidi"/>
+          <w:sz w:val="44"/>
+          <w:szCs w:val="44"/>
+        </w:rPr>
+      </w:pPr>
+      <w:r>
+        <w:rPr>
+          <w:rFonts w:asciiTheme="majorBidi" w:hAnsiTheme="majorBidi" w:cstheme="majorBidi"/>
+          <w:sz w:val="44"/>
+          <w:szCs w:val="44"/>
+        </w:rPr>
+        <w:t xml:space="preserve">2. Can </w:t>
+      </w:r>
+      <w:proofErr w:type="gramStart"/>
+      <w:r>
+        <w:rPr>
+          <w:rFonts w:asciiTheme="majorBidi" w:hAnsiTheme="majorBidi" w:cstheme="majorBidi"/>
+          <w:sz w:val="44"/>
+          <w:szCs w:val="44"/>
+        </w:rPr>
+        <w:t>Add</w:t>
+      </w:r>
+      <w:proofErr w:type="gramEnd"/>
+      <w:r>
+        <w:rPr>
+          <w:rFonts w:asciiTheme="majorBidi" w:hAnsiTheme="majorBidi" w:cstheme="majorBidi"/>
+          <w:sz w:val="44"/>
+          <w:szCs w:val="44"/>
+        </w:rPr>
+        <w:t xml:space="preserve"> new cashier to the system</w:t>
+      </w:r>
+    </w:p>
+    <w:p>
+      <w:pPr>
+        <w:spacing w:after="0"/>
+        <w:rPr>
+          <w:rFonts w:asciiTheme="majorBidi" w:hAnsiTheme="majorBidi" w:cstheme="majorBidi" w:hint="cs"/>
+          <w:b/>
+          <w:bCs/>
+          <w:sz w:val="44"/>
+          <w:szCs w:val="44"/>
+          <w:cs/>
+        </w:rPr>
+      </w:pPr>
+      <w:r>
+        <w:rPr>
+          <w:rFonts w:asciiTheme="majorBidi" w:hAnsiTheme="majorBidi" w:cstheme="majorBidi"/>
+          <w:b/>
+          <w:bCs/>
+          <w:sz w:val="44"/>
+          <w:szCs w:val="44"/>
+        </w:rPr>
+        <w:tab/>
+      </w:r>
     </w:p>
     <w:sectPr>
       <w:pgSz w:w="11906" w:h="16838"/>

</xml_diff>